<commit_message>
Updates the mention of the workstation version
</commit_message>
<xml_diff>
--- a/appendix-z.docx
+++ b/appendix-z.docx
@@ -1,6 +1,6 @@
 
 <file path=word/document.xml><?xml version="1.0" encoding="utf-8"?>
-<w:document xmlns:wpc="http://schemas.microsoft.com/office/word/2010/wordprocessingCanvas" xmlns:cx="http://schemas.microsoft.com/office/drawing/2014/chartex" xmlns:cx1="http://schemas.microsoft.com/office/drawing/2015/9/8/chartex" xmlns:cx2="http://schemas.microsoft.com/office/drawing/2015/10/21/chartex" xmlns:mc="http://schemas.openxmlformats.org/markup-compatibility/2006" xmlns:o="urn:schemas-microsoft-com:office:office" xmlns:r="http://schemas.openxmlformats.org/officeDocument/2006/relationships" xmlns:m="http://schemas.openxmlformats.org/officeDocument/2006/math" xmlns:v="urn:schemas-microsoft-com:vml" xmlns:wp14="http://schemas.microsoft.com/office/word/2010/wordprocessingDrawing" xmlns:wp="http://schemas.openxmlformats.org/drawingml/2006/wordprocessingDrawing" xmlns:w10="urn:schemas-microsoft-com:office:word" xmlns:w="http://schemas.openxmlformats.org/wordprocessingml/2006/main" xmlns:w14="http://schemas.microsoft.com/office/word/2010/wordml" xmlns:w15="http://schemas.microsoft.com/office/word/2012/wordml" xmlns:w16se="http://schemas.microsoft.com/office/word/2015/wordml/symex" xmlns:wpg="http://schemas.microsoft.com/office/word/2010/wordprocessingGroup" xmlns:wpi="http://schemas.microsoft.com/office/word/2010/wordprocessingInk" xmlns:wne="http://schemas.microsoft.com/office/word/2006/wordml" xmlns:wps="http://schemas.microsoft.com/office/word/2010/wordprocessingShape" mc:Ignorable="w14 w15 w16se wp14">
+<w:document xmlns:wpc="http://schemas.microsoft.com/office/word/2010/wordprocessingCanvas" xmlns:mo="http://schemas.microsoft.com/office/mac/office/2008/main" xmlns:mc="http://schemas.openxmlformats.org/markup-compatibility/2006" xmlns:mv="urn:schemas-microsoft-com:mac:vml" xmlns:o="urn:schemas-microsoft-com:office:office" xmlns:r="http://schemas.openxmlformats.org/officeDocument/2006/relationships" xmlns:m="http://schemas.openxmlformats.org/officeDocument/2006/math" xmlns:v="urn:schemas-microsoft-com:vml" xmlns:wp14="http://schemas.microsoft.com/office/word/2010/wordprocessingDrawing" xmlns:wp="http://schemas.openxmlformats.org/drawingml/2006/wordprocessingDrawing" xmlns:w10="urn:schemas-microsoft-com:office:word" xmlns:w="http://schemas.openxmlformats.org/wordprocessingml/2006/main" xmlns:w14="http://schemas.microsoft.com/office/word/2010/wordml" xmlns:w15="http://schemas.microsoft.com/office/word/2012/wordml" xmlns:wpg="http://schemas.microsoft.com/office/word/2010/wordprocessingGroup" xmlns:wpi="http://schemas.microsoft.com/office/word/2010/wordprocessingInk" xmlns:wne="http://schemas.microsoft.com/office/word/2006/wordml" xmlns:wps="http://schemas.microsoft.com/office/word/2010/wordprocessingShape" mc:Ignorable="w14 w15 wp14">
   <w:body>
     <w:p>
       <w:pPr>
@@ -277,15 +277,15 @@
         </w:rPr>
         <w:t>1.0</w:t>
       </w:r>
+      <w:r>
+        <w:rPr>
+          <w:b/>
+          <w:bCs/>
+        </w:rPr>
+        <w:t>.4</w:t>
+      </w:r>
       <w:bookmarkStart w:id="0" w:name="_GoBack"/>
       <w:bookmarkEnd w:id="0"/>
-      <w:r>
-        <w:rPr>
-          <w:b/>
-          <w:bCs/>
-        </w:rPr>
-        <w:t>.0</w:t>
-      </w:r>
       <w:r>
         <w:rPr>
           <w:b/>
@@ -562,21 +562,12 @@
         </w:rPr>
         <w:t>Note:  A recommended naming convention for the instances</w:t>
       </w:r>
-      <w:proofErr w:type="gramStart"/>
       <w:r>
         <w:rPr>
           <w:i/>
           <w:iCs/>
         </w:rPr>
-        <w:t>:  [</w:t>
-      </w:r>
-      <w:proofErr w:type="gramEnd"/>
-      <w:r>
-        <w:rPr>
-          <w:i/>
-          <w:iCs/>
-        </w:rPr>
-        <w:t>TRAINER’S INITIALS]</w:t>
+        <w:t>:  [TRAINER’S INITIALS]</w:t>
       </w:r>
       <w:r>
         <w:rPr>
@@ -1161,7 +1152,7 @@
 </file>
 
 <file path=word/endnotes.xml><?xml version="1.0" encoding="utf-8"?>
-<w:endnotes xmlns:wpc="http://schemas.microsoft.com/office/word/2010/wordprocessingCanvas" xmlns:cx="http://schemas.microsoft.com/office/drawing/2014/chartex" xmlns:cx1="http://schemas.microsoft.com/office/drawing/2015/9/8/chartex" xmlns:cx2="http://schemas.microsoft.com/office/drawing/2015/10/21/chartex" xmlns:mc="http://schemas.openxmlformats.org/markup-compatibility/2006" xmlns:o="urn:schemas-microsoft-com:office:office" xmlns:r="http://schemas.openxmlformats.org/officeDocument/2006/relationships" xmlns:m="http://schemas.openxmlformats.org/officeDocument/2006/math" xmlns:v="urn:schemas-microsoft-com:vml" xmlns:wp14="http://schemas.microsoft.com/office/word/2010/wordprocessingDrawing" xmlns:wp="http://schemas.openxmlformats.org/drawingml/2006/wordprocessingDrawing" xmlns:w10="urn:schemas-microsoft-com:office:word" xmlns:w="http://schemas.openxmlformats.org/wordprocessingml/2006/main" xmlns:w14="http://schemas.microsoft.com/office/word/2010/wordml" xmlns:w15="http://schemas.microsoft.com/office/word/2012/wordml" xmlns:w16se="http://schemas.microsoft.com/office/word/2015/wordml/symex" xmlns:wpg="http://schemas.microsoft.com/office/word/2010/wordprocessingGroup" xmlns:wpi="http://schemas.microsoft.com/office/word/2010/wordprocessingInk" xmlns:wne="http://schemas.microsoft.com/office/word/2006/wordml" xmlns:wps="http://schemas.microsoft.com/office/word/2010/wordprocessingShape" mc:Ignorable="w14 w15 w16se wp14">
+<w:endnotes xmlns:wpc="http://schemas.microsoft.com/office/word/2010/wordprocessingCanvas" xmlns:mo="http://schemas.microsoft.com/office/mac/office/2008/main" xmlns:mc="http://schemas.openxmlformats.org/markup-compatibility/2006" xmlns:mv="urn:schemas-microsoft-com:mac:vml" xmlns:o="urn:schemas-microsoft-com:office:office" xmlns:r="http://schemas.openxmlformats.org/officeDocument/2006/relationships" xmlns:m="http://schemas.openxmlformats.org/officeDocument/2006/math" xmlns:v="urn:schemas-microsoft-com:vml" xmlns:wp14="http://schemas.microsoft.com/office/word/2010/wordprocessingDrawing" xmlns:wp="http://schemas.openxmlformats.org/drawingml/2006/wordprocessingDrawing" xmlns:w10="urn:schemas-microsoft-com:office:word" xmlns:w="http://schemas.openxmlformats.org/wordprocessingml/2006/main" xmlns:w14="http://schemas.microsoft.com/office/word/2010/wordml" xmlns:w15="http://schemas.microsoft.com/office/word/2012/wordml" xmlns:wpg="http://schemas.microsoft.com/office/word/2010/wordprocessingGroup" xmlns:wpi="http://schemas.microsoft.com/office/word/2010/wordprocessingInk" xmlns:wne="http://schemas.microsoft.com/office/word/2006/wordml" xmlns:wps="http://schemas.microsoft.com/office/word/2010/wordprocessingShape" mc:Ignorable="w14 w15 wp14">
   <w:endnote w:type="separator" w:id="-1">
     <w:p>
       <w:pPr>
@@ -1186,7 +1177,7 @@
 </file>
 
 <file path=word/footnotes.xml><?xml version="1.0" encoding="utf-8"?>
-<w:footnotes xmlns:wpc="http://schemas.microsoft.com/office/word/2010/wordprocessingCanvas" xmlns:cx="http://schemas.microsoft.com/office/drawing/2014/chartex" xmlns:cx1="http://schemas.microsoft.com/office/drawing/2015/9/8/chartex" xmlns:cx2="http://schemas.microsoft.com/office/drawing/2015/10/21/chartex" xmlns:mc="http://schemas.openxmlformats.org/markup-compatibility/2006" xmlns:o="urn:schemas-microsoft-com:office:office" xmlns:r="http://schemas.openxmlformats.org/officeDocument/2006/relationships" xmlns:m="http://schemas.openxmlformats.org/officeDocument/2006/math" xmlns:v="urn:schemas-microsoft-com:vml" xmlns:wp14="http://schemas.microsoft.com/office/word/2010/wordprocessingDrawing" xmlns:wp="http://schemas.openxmlformats.org/drawingml/2006/wordprocessingDrawing" xmlns:w10="urn:schemas-microsoft-com:office:word" xmlns:w="http://schemas.openxmlformats.org/wordprocessingml/2006/main" xmlns:w14="http://schemas.microsoft.com/office/word/2010/wordml" xmlns:w15="http://schemas.microsoft.com/office/word/2012/wordml" xmlns:w16se="http://schemas.microsoft.com/office/word/2015/wordml/symex" xmlns:wpg="http://schemas.microsoft.com/office/word/2010/wordprocessingGroup" xmlns:wpi="http://schemas.microsoft.com/office/word/2010/wordprocessingInk" xmlns:wne="http://schemas.microsoft.com/office/word/2006/wordml" xmlns:wps="http://schemas.microsoft.com/office/word/2010/wordprocessingShape" mc:Ignorable="w14 w15 w16se wp14">
+<w:footnotes xmlns:wpc="http://schemas.microsoft.com/office/word/2010/wordprocessingCanvas" xmlns:mo="http://schemas.microsoft.com/office/mac/office/2008/main" xmlns:mc="http://schemas.openxmlformats.org/markup-compatibility/2006" xmlns:mv="urn:schemas-microsoft-com:mac:vml" xmlns:o="urn:schemas-microsoft-com:office:office" xmlns:r="http://schemas.openxmlformats.org/officeDocument/2006/relationships" xmlns:m="http://schemas.openxmlformats.org/officeDocument/2006/math" xmlns:v="urn:schemas-microsoft-com:vml" xmlns:wp14="http://schemas.microsoft.com/office/word/2010/wordprocessingDrawing" xmlns:wp="http://schemas.openxmlformats.org/drawingml/2006/wordprocessingDrawing" xmlns:w10="urn:schemas-microsoft-com:office:word" xmlns:w="http://schemas.openxmlformats.org/wordprocessingml/2006/main" xmlns:w14="http://schemas.microsoft.com/office/word/2010/wordml" xmlns:w15="http://schemas.microsoft.com/office/word/2012/wordml" xmlns:wpg="http://schemas.microsoft.com/office/word/2010/wordprocessingGroup" xmlns:wpi="http://schemas.microsoft.com/office/word/2010/wordprocessingInk" xmlns:wne="http://schemas.microsoft.com/office/word/2006/wordml" xmlns:wps="http://schemas.microsoft.com/office/word/2010/wordprocessingShape" mc:Ignorable="w14 w15 wp14">
   <w:footnote w:type="separator" w:id="-1">
     <w:p>
       <w:pPr>
@@ -1211,7 +1202,7 @@
 </file>
 
 <file path=word/header1.xml><?xml version="1.0" encoding="utf-8"?>
-<w:hdr xmlns:wpc="http://schemas.microsoft.com/office/word/2010/wordprocessingCanvas" xmlns:cx="http://schemas.microsoft.com/office/drawing/2014/chartex" xmlns:cx1="http://schemas.microsoft.com/office/drawing/2015/9/8/chartex" xmlns:cx2="http://schemas.microsoft.com/office/drawing/2015/10/21/chartex" xmlns:mc="http://schemas.openxmlformats.org/markup-compatibility/2006" xmlns:o="urn:schemas-microsoft-com:office:office" xmlns:r="http://schemas.openxmlformats.org/officeDocument/2006/relationships" xmlns:m="http://schemas.openxmlformats.org/officeDocument/2006/math" xmlns:v="urn:schemas-microsoft-com:vml" xmlns:wp14="http://schemas.microsoft.com/office/word/2010/wordprocessingDrawing" xmlns:wp="http://schemas.openxmlformats.org/drawingml/2006/wordprocessingDrawing" xmlns:w10="urn:schemas-microsoft-com:office:word" xmlns:w="http://schemas.openxmlformats.org/wordprocessingml/2006/main" xmlns:w14="http://schemas.microsoft.com/office/word/2010/wordml" xmlns:w15="http://schemas.microsoft.com/office/word/2012/wordml" xmlns:w16se="http://schemas.microsoft.com/office/word/2015/wordml/symex" xmlns:wpg="http://schemas.microsoft.com/office/word/2010/wordprocessingGroup" xmlns:wpi="http://schemas.microsoft.com/office/word/2010/wordprocessingInk" xmlns:wne="http://schemas.microsoft.com/office/word/2006/wordml" xmlns:wps="http://schemas.microsoft.com/office/word/2010/wordprocessingShape" mc:Ignorable="w14 w15 w16se wp14">
+<w:hdr xmlns:wpc="http://schemas.microsoft.com/office/word/2010/wordprocessingCanvas" xmlns:mo="http://schemas.microsoft.com/office/mac/office/2008/main" xmlns:mc="http://schemas.openxmlformats.org/markup-compatibility/2006" xmlns:mv="urn:schemas-microsoft-com:mac:vml" xmlns:o="urn:schemas-microsoft-com:office:office" xmlns:r="http://schemas.openxmlformats.org/officeDocument/2006/relationships" xmlns:m="http://schemas.openxmlformats.org/officeDocument/2006/math" xmlns:v="urn:schemas-microsoft-com:vml" xmlns:wp14="http://schemas.microsoft.com/office/word/2010/wordprocessingDrawing" xmlns:wp="http://schemas.openxmlformats.org/drawingml/2006/wordprocessingDrawing" xmlns:w10="urn:schemas-microsoft-com:office:word" xmlns:w="http://schemas.openxmlformats.org/wordprocessingml/2006/main" xmlns:w14="http://schemas.microsoft.com/office/word/2010/wordml" xmlns:w15="http://schemas.microsoft.com/office/word/2012/wordml" xmlns:wpg="http://schemas.microsoft.com/office/word/2010/wordprocessingGroup" xmlns:wpi="http://schemas.microsoft.com/office/word/2010/wordprocessingInk" xmlns:wne="http://schemas.microsoft.com/office/word/2006/wordml" xmlns:wps="http://schemas.microsoft.com/office/word/2010/wordprocessingShape" mc:Ignorable="w14 w15 wp14">
   <w:p>
     <w:pPr>
       <w:pStyle w:val="Header"/>
@@ -1242,8 +1233,8 @@
 </file>
 
 <file path=word/numbering.xml><?xml version="1.0" encoding="utf-8"?>
-<w:numbering xmlns:wpc="http://schemas.microsoft.com/office/word/2010/wordprocessingCanvas" xmlns:cx="http://schemas.microsoft.com/office/drawing/2014/chartex" xmlns:cx1="http://schemas.microsoft.com/office/drawing/2015/9/8/chartex" xmlns:cx2="http://schemas.microsoft.com/office/drawing/2015/10/21/chartex" xmlns:mc="http://schemas.openxmlformats.org/markup-compatibility/2006" xmlns:o="urn:schemas-microsoft-com:office:office" xmlns:r="http://schemas.openxmlformats.org/officeDocument/2006/relationships" xmlns:m="http://schemas.openxmlformats.org/officeDocument/2006/math" xmlns:v="urn:schemas-microsoft-com:vml" xmlns:wp14="http://schemas.microsoft.com/office/word/2010/wordprocessingDrawing" xmlns:wp="http://schemas.openxmlformats.org/drawingml/2006/wordprocessingDrawing" xmlns:w10="urn:schemas-microsoft-com:office:word" xmlns:w="http://schemas.openxmlformats.org/wordprocessingml/2006/main" xmlns:w14="http://schemas.microsoft.com/office/word/2010/wordml" xmlns:w15="http://schemas.microsoft.com/office/word/2012/wordml" xmlns:w16se="http://schemas.microsoft.com/office/word/2015/wordml/symex" xmlns:wpg="http://schemas.microsoft.com/office/word/2010/wordprocessingGroup" xmlns:wpi="http://schemas.microsoft.com/office/word/2010/wordprocessingInk" xmlns:wne="http://schemas.microsoft.com/office/word/2006/wordml" xmlns:wps="http://schemas.microsoft.com/office/word/2010/wordprocessingShape" mc:Ignorable="w14 w15 w16se wp14">
-  <w:abstractNum w:abstractNumId="0" w15:restartNumberingAfterBreak="0">
+<w:numbering xmlns:wpc="http://schemas.microsoft.com/office/word/2010/wordprocessingCanvas" xmlns:mo="http://schemas.microsoft.com/office/mac/office/2008/main" xmlns:mc="http://schemas.openxmlformats.org/markup-compatibility/2006" xmlns:mv="urn:schemas-microsoft-com:mac:vml" xmlns:o="urn:schemas-microsoft-com:office:office" xmlns:r="http://schemas.openxmlformats.org/officeDocument/2006/relationships" xmlns:m="http://schemas.openxmlformats.org/officeDocument/2006/math" xmlns:v="urn:schemas-microsoft-com:vml" xmlns:wp14="http://schemas.microsoft.com/office/word/2010/wordprocessingDrawing" xmlns:wp="http://schemas.openxmlformats.org/drawingml/2006/wordprocessingDrawing" xmlns:w10="urn:schemas-microsoft-com:office:word" xmlns:w="http://schemas.openxmlformats.org/wordprocessingml/2006/main" xmlns:w14="http://schemas.microsoft.com/office/word/2010/wordml" xmlns:w15="http://schemas.microsoft.com/office/word/2012/wordml" xmlns:wpg="http://schemas.microsoft.com/office/word/2010/wordprocessingGroup" xmlns:wpi="http://schemas.microsoft.com/office/word/2010/wordprocessingInk" xmlns:wne="http://schemas.microsoft.com/office/word/2006/wordml" xmlns:wps="http://schemas.microsoft.com/office/word/2010/wordprocessingShape" mc:Ignorable="w14 w15 wp14">
+  <w:abstractNum w:abstractNumId="0">
     <w:nsid w:val="FFFFFFFE"/>
     <w:multiLevelType w:val="singleLevel"/>
     <w:tmpl w:val="E0605C28"/>
@@ -1253,7 +1244,7 @@
       <w:lvlJc w:val="left"/>
     </w:lvl>
   </w:abstractNum>
-  <w:abstractNum w:abstractNumId="1" w15:restartNumberingAfterBreak="0">
+  <w:abstractNum w:abstractNumId="1">
     <w:nsid w:val="0C0955A6"/>
     <w:multiLevelType w:val="hybridMultilevel"/>
     <w:tmpl w:val="F378C546"/>
@@ -1342,7 +1333,7 @@
       </w:pPr>
     </w:lvl>
   </w:abstractNum>
-  <w:abstractNum w:abstractNumId="2" w15:restartNumberingAfterBreak="0">
+  <w:abstractNum w:abstractNumId="2">
     <w:nsid w:val="12DC37CF"/>
     <w:multiLevelType w:val="hybridMultilevel"/>
     <w:tmpl w:val="A386F0D0"/>
@@ -1455,7 +1446,7 @@
       </w:rPr>
     </w:lvl>
   </w:abstractNum>
-  <w:abstractNum w:abstractNumId="3" w15:restartNumberingAfterBreak="0">
+  <w:abstractNum w:abstractNumId="3">
     <w:nsid w:val="14C33DE7"/>
     <w:multiLevelType w:val="hybridMultilevel"/>
     <w:tmpl w:val="34E6C7CC"/>
@@ -1568,7 +1559,7 @@
       </w:rPr>
     </w:lvl>
   </w:abstractNum>
-  <w:abstractNum w:abstractNumId="4" w15:restartNumberingAfterBreak="0">
+  <w:abstractNum w:abstractNumId="4">
     <w:nsid w:val="400949F5"/>
     <w:multiLevelType w:val="hybridMultilevel"/>
     <w:tmpl w:val="83CA507A"/>
@@ -1657,7 +1648,7 @@
       </w:pPr>
     </w:lvl>
   </w:abstractNum>
-  <w:abstractNum w:abstractNumId="5" w15:restartNumberingAfterBreak="0">
+  <w:abstractNum w:abstractNumId="5">
     <w:nsid w:val="7025147E"/>
     <w:multiLevelType w:val="hybridMultilevel"/>
     <w:tmpl w:val="BD66870C"/>
@@ -1780,7 +1771,7 @@
 </file>
 
 <file path=word/styles.xml><?xml version="1.0" encoding="utf-8"?>
-<w:styles xmlns:mc="http://schemas.openxmlformats.org/markup-compatibility/2006" xmlns:r="http://schemas.openxmlformats.org/officeDocument/2006/relationships" xmlns:w="http://schemas.openxmlformats.org/wordprocessingml/2006/main" xmlns:w14="http://schemas.microsoft.com/office/word/2010/wordml" xmlns:w15="http://schemas.microsoft.com/office/word/2012/wordml" xmlns:w16se="http://schemas.microsoft.com/office/word/2015/wordml/symex" mc:Ignorable="w14 w15 w16se">
+<w:styles xmlns:mc="http://schemas.openxmlformats.org/markup-compatibility/2006" xmlns:r="http://schemas.openxmlformats.org/officeDocument/2006/relationships" xmlns:w="http://schemas.openxmlformats.org/wordprocessingml/2006/main" xmlns:w14="http://schemas.microsoft.com/office/word/2010/wordml" xmlns:w15="http://schemas.microsoft.com/office/word/2012/wordml" mc:Ignorable="w14 w15">
   <w:docDefaults>
     <w:rPrDefault>
       <w:rPr>
@@ -1796,7 +1787,7 @@
       </w:pPr>
     </w:pPrDefault>
   </w:docDefaults>
-  <w:latentStyles w:defLockedState="0" w:defUIPriority="99" w:defSemiHidden="0" w:defUnhideWhenUsed="0" w:defQFormat="0" w:count="372">
+  <w:latentStyles w:defLockedState="0" w:defUIPriority="99" w:defSemiHidden="0" w:defUnhideWhenUsed="0" w:defQFormat="0" w:count="380">
     <w:lsdException w:name="Normal" w:uiPriority="0" w:qFormat="1"/>
     <w:lsdException w:name="heading 1" w:uiPriority="9" w:qFormat="1"/>
     <w:lsdException w:name="heading 2" w:semiHidden="1" w:uiPriority="9" w:unhideWhenUsed="1" w:qFormat="1"/>

</xml_diff>

<commit_message>
Updates the slides to new export and copyright year
The slides are now formatted for easy creation to handouts.
The copyright year is 2017.

Signed-off-by: Franklin Webber <franklin@chef.io>
</commit_message>
<xml_diff>
--- a/appendix-z.docx
+++ b/appendix-z.docx
@@ -103,6 +103,8 @@
           <w:t>training-aws@chef.io</w:t>
         </w:r>
       </w:hyperlink>
+      <w:bookmarkStart w:id="0" w:name="_GoBack"/>
+      <w:bookmarkEnd w:id="0"/>
     </w:p>
     <w:p>
       <w:pPr>
@@ -275,17 +277,8 @@
           <w:b/>
           <w:bCs/>
         </w:rPr>
-        <w:t>1.0</w:t>
-      </w:r>
-      <w:r>
-        <w:rPr>
-          <w:b/>
-          <w:bCs/>
-        </w:rPr>
-        <w:t>.4</w:t>
-      </w:r>
-      <w:bookmarkStart w:id="0" w:name="_GoBack"/>
-      <w:bookmarkEnd w:id="0"/>
+        <w:t>2.0.1</w:t>
+      </w:r>
       <w:r>
         <w:rPr>
           <w:b/>
@@ -399,7 +392,21 @@
           <w:i/>
           <w:iCs/>
         </w:rPr>
-        <w:t xml:space="preserve"> for each student enrolled in the class - and three for yourself.</w:t>
+        <w:t xml:space="preserve"> for each student enrolled in the class - and </w:t>
+      </w:r>
+      <w:r>
+        <w:rPr>
+          <w:i/>
+          <w:iCs/>
+        </w:rPr>
+        <w:t>1</w:t>
+      </w:r>
+      <w:r>
+        <w:rPr>
+          <w:i/>
+          <w:iCs/>
+        </w:rPr>
+        <w:t xml:space="preserve"> for yourself.</w:t>
       </w:r>
     </w:p>
     <w:p>
@@ -562,12 +569,21 @@
         </w:rPr>
         <w:t>Note:  A recommended naming convention for the instances</w:t>
       </w:r>
+      <w:proofErr w:type="gramStart"/>
       <w:r>
         <w:rPr>
           <w:i/>
           <w:iCs/>
         </w:rPr>
-        <w:t>:  [TRAINER’S INITIALS]</w:t>
+        <w:t>:  [</w:t>
+      </w:r>
+      <w:proofErr w:type="gramEnd"/>
+      <w:r>
+        <w:rPr>
+          <w:i/>
+          <w:iCs/>
+        </w:rPr>
+        <w:t>TRAINER’S INITIALS]</w:t>
       </w:r>
       <w:r>
         <w:rPr>
@@ -782,7 +798,15 @@
         <w:t>From here,</w:t>
       </w:r>
       <w:r>
-        <w:t xml:space="preserve"> copy all of the instances and create a gist file to</w:t>
+        <w:t xml:space="preserve"> copy </w:t>
+      </w:r>
+      <w:proofErr w:type="gramStart"/>
+      <w:r>
+        <w:t>all of</w:t>
+      </w:r>
+      <w:proofErr w:type="gramEnd"/>
+      <w:r>
+        <w:t xml:space="preserve"> the instances and create a gist file to</w:t>
       </w:r>
       <w:r>
         <w:t xml:space="preserve"> share with the class.  </w:t>
@@ -829,8 +853,19 @@
         <w:t xml:space="preserve">used in class </w:t>
       </w:r>
       <w:r>
-        <w:t>are chef/chef.</w:t>
-      </w:r>
+        <w:t>are chef/</w:t>
+      </w:r>
+      <w:r>
+        <w:t>Cod3</w:t>
+      </w:r>
+      <w:proofErr w:type="gramStart"/>
+      <w:r>
+        <w:t>Can!</w:t>
+      </w:r>
+      <w:r>
+        <w:t>.</w:t>
+      </w:r>
+      <w:proofErr w:type="gramEnd"/>
       <w:r>
         <w:t xml:space="preserve"> You’ll need to tell the students that at the appropriate time.</w:t>
       </w:r>
@@ -927,7 +962,15 @@
         <w:t>complete the lab using this</w:t>
       </w:r>
       <w:r>
-        <w:t xml:space="preserve"> high level hammer/wrench "Lab" slide first</w:t>
+        <w:t xml:space="preserve"> </w:t>
+      </w:r>
+      <w:proofErr w:type="gramStart"/>
+      <w:r>
+        <w:t>high level</w:t>
+      </w:r>
+      <w:proofErr w:type="gramEnd"/>
+      <w:r>
+        <w:t xml:space="preserve"> hammer/wrench "Lab" slide first</w:t>
       </w:r>
       <w:r>
         <w:t>.</w:t>
@@ -1218,7 +1261,9 @@
     </w:r>
     <w:r>
       <w:tab/>
-      <w:t>Test Driven Cookbook Development</w:t>
+    </w:r>
+    <w:r>
+      <w:t>Extending Cookbooks</w:t>
     </w:r>
     <w:r>
       <w:t>– Appendix Z</w:t>
@@ -1787,7 +1832,7 @@
       </w:pPr>
     </w:pPrDefault>
   </w:docDefaults>
-  <w:latentStyles w:defLockedState="0" w:defUIPriority="99" w:defSemiHidden="0" w:defUnhideWhenUsed="0" w:defQFormat="0" w:count="380">
+  <w:latentStyles w:defLockedState="0" w:defUIPriority="99" w:defSemiHidden="0" w:defUnhideWhenUsed="0" w:defQFormat="0" w:count="382">
     <w:lsdException w:name="Normal" w:uiPriority="0" w:qFormat="1"/>
     <w:lsdException w:name="heading 1" w:uiPriority="9" w:qFormat="1"/>
     <w:lsdException w:name="heading 2" w:semiHidden="1" w:uiPriority="9" w:unhideWhenUsed="1" w:qFormat="1"/>
@@ -1893,7 +1938,6 @@
     <w:lsdException w:name="HTML Sample" w:semiHidden="1" w:unhideWhenUsed="1"/>
     <w:lsdException w:name="HTML Typewriter" w:semiHidden="1" w:unhideWhenUsed="1"/>
     <w:lsdException w:name="HTML Variable" w:semiHidden="1" w:unhideWhenUsed="1"/>
-    <w:lsdException w:name="Normal Table" w:semiHidden="1" w:unhideWhenUsed="1"/>
     <w:lsdException w:name="annotation subject" w:semiHidden="1" w:unhideWhenUsed="1"/>
     <w:lsdException w:name="No List" w:semiHidden="1" w:unhideWhenUsed="1"/>
     <w:lsdException w:name="Outline List 1" w:semiHidden="1" w:unhideWhenUsed="1"/>
@@ -1939,11 +1983,9 @@
     <w:lsdException w:name="Table Subtle 1" w:semiHidden="1" w:unhideWhenUsed="1"/>
     <w:lsdException w:name="Table Subtle 2" w:semiHidden="1" w:unhideWhenUsed="1"/>
     <w:lsdException w:name="Table Web 1" w:semiHidden="1" w:unhideWhenUsed="1"/>
-    <w:lsdException w:name="Table Web 2" w:semiHidden="1" w:unhideWhenUsed="1"/>
     <w:lsdException w:name="Table Web 3" w:semiHidden="1" w:unhideWhenUsed="1"/>
     <w:lsdException w:name="Balloon Text" w:semiHidden="1" w:unhideWhenUsed="1"/>
     <w:lsdException w:name="Table Grid" w:uiPriority="39"/>
-    <w:lsdException w:name="Table Theme" w:semiHidden="1" w:unhideWhenUsed="1"/>
     <w:lsdException w:name="Placeholder Text" w:semiHidden="1"/>
     <w:lsdException w:name="No Spacing" w:uiPriority="1" w:qFormat="1"/>
     <w:lsdException w:name="Light Shading" w:uiPriority="60"/>
@@ -2150,6 +2192,8 @@
     <w:lsdException w:name="List Table 5 Dark Accent 6" w:uiPriority="50"/>
     <w:lsdException w:name="List Table 6 Colorful Accent 6" w:uiPriority="51"/>
     <w:lsdException w:name="List Table 7 Colorful Accent 6" w:uiPriority="52"/>
+    <w:lsdException w:name="Mention" w:semiHidden="1" w:unhideWhenUsed="1"/>
+    <w:lsdException w:name="Smart Hyperlink" w:semiHidden="1" w:unhideWhenUsed="1"/>
   </w:latentStyles>
   <w:style w:type="paragraph" w:default="1" w:styleId="Normal">
     <w:name w:val="Normal"/>

</xml_diff>

<commit_message>
Update the workstation version
A new workstation needs to be specified. This is because I
updated the slides to mention `test/smoke/default`. Which means
I needed to change the repo and thus re-create the workstation.

Signed-off-by: Franklin Webber <franklin@chef.io>
</commit_message>
<xml_diff>
--- a/appendix-z.docx
+++ b/appendix-z.docx
@@ -103,8 +103,6 @@
           <w:t>training-aws@chef.io</w:t>
         </w:r>
       </w:hyperlink>
-      <w:bookmarkStart w:id="0" w:name="_GoBack"/>
-      <w:bookmarkEnd w:id="0"/>
     </w:p>
     <w:p>
       <w:pPr>
@@ -277,8 +275,10 @@
           <w:b/>
           <w:bCs/>
         </w:rPr>
-        <w:t>2.0.1</w:t>
-      </w:r>
+        <w:t>2.0.2</w:t>
+      </w:r>
+      <w:bookmarkStart w:id="0" w:name="_GoBack"/>
+      <w:bookmarkEnd w:id="0"/>
       <w:r>
         <w:rPr>
           <w:b/>
@@ -569,21 +569,12 @@
         </w:rPr>
         <w:t>Note:  A recommended naming convention for the instances</w:t>
       </w:r>
-      <w:proofErr w:type="gramStart"/>
       <w:r>
         <w:rPr>
           <w:i/>
           <w:iCs/>
         </w:rPr>
-        <w:t>:  [</w:t>
-      </w:r>
-      <w:proofErr w:type="gramEnd"/>
-      <w:r>
-        <w:rPr>
-          <w:i/>
-          <w:iCs/>
-        </w:rPr>
-        <w:t>TRAINER’S INITIALS]</w:t>
+        <w:t>:  [TRAINER’S INITIALS]</w:t>
       </w:r>
       <w:r>
         <w:rPr>
@@ -798,15 +789,7 @@
         <w:t>From here,</w:t>
       </w:r>
       <w:r>
-        <w:t xml:space="preserve"> copy </w:t>
-      </w:r>
-      <w:proofErr w:type="gramStart"/>
-      <w:r>
-        <w:t>all of</w:t>
-      </w:r>
-      <w:proofErr w:type="gramEnd"/>
-      <w:r>
-        <w:t xml:space="preserve"> the instances and create a gist file to</w:t>
+        <w:t xml:space="preserve"> copy all of the instances and create a gist file to</w:t>
       </w:r>
       <w:r>
         <w:t xml:space="preserve"> share with the class.  </w:t>
@@ -856,16 +839,11 @@
         <w:t>are chef/</w:t>
       </w:r>
       <w:r>
-        <w:t>Cod3</w:t>
-      </w:r>
-      <w:proofErr w:type="gramStart"/>
-      <w:r>
-        <w:t>Can!</w:t>
+        <w:t>Cod3Can!</w:t>
       </w:r>
       <w:r>
         <w:t>.</w:t>
       </w:r>
-      <w:proofErr w:type="gramEnd"/>
       <w:r>
         <w:t xml:space="preserve"> You’ll need to tell the students that at the appropriate time.</w:t>
       </w:r>
@@ -962,15 +940,7 @@
         <w:t>complete the lab using this</w:t>
       </w:r>
       <w:r>
-        <w:t xml:space="preserve"> </w:t>
-      </w:r>
-      <w:proofErr w:type="gramStart"/>
-      <w:r>
-        <w:t>high level</w:t>
-      </w:r>
-      <w:proofErr w:type="gramEnd"/>
-      <w:r>
-        <w:t xml:space="preserve"> hammer/wrench "Lab" slide first</w:t>
+        <w:t xml:space="preserve"> high level hammer/wrench "Lab" slide first</w:t>
       </w:r>
       <w:r>
         <w:t>.</w:t>
@@ -1938,6 +1908,7 @@
     <w:lsdException w:name="HTML Sample" w:semiHidden="1" w:unhideWhenUsed="1"/>
     <w:lsdException w:name="HTML Typewriter" w:semiHidden="1" w:unhideWhenUsed="1"/>
     <w:lsdException w:name="HTML Variable" w:semiHidden="1" w:unhideWhenUsed="1"/>
+    <w:lsdException w:name="Normal Table" w:semiHidden="1" w:unhideWhenUsed="1"/>
     <w:lsdException w:name="annotation subject" w:semiHidden="1" w:unhideWhenUsed="1"/>
     <w:lsdException w:name="No List" w:semiHidden="1" w:unhideWhenUsed="1"/>
     <w:lsdException w:name="Outline List 1" w:semiHidden="1" w:unhideWhenUsed="1"/>
@@ -1983,9 +1954,11 @@
     <w:lsdException w:name="Table Subtle 1" w:semiHidden="1" w:unhideWhenUsed="1"/>
     <w:lsdException w:name="Table Subtle 2" w:semiHidden="1" w:unhideWhenUsed="1"/>
     <w:lsdException w:name="Table Web 1" w:semiHidden="1" w:unhideWhenUsed="1"/>
+    <w:lsdException w:name="Table Web 2" w:semiHidden="1" w:unhideWhenUsed="1"/>
     <w:lsdException w:name="Table Web 3" w:semiHidden="1" w:unhideWhenUsed="1"/>
     <w:lsdException w:name="Balloon Text" w:semiHidden="1" w:unhideWhenUsed="1"/>
     <w:lsdException w:name="Table Grid" w:uiPriority="39"/>
+    <w:lsdException w:name="Table Theme" w:semiHidden="1" w:unhideWhenUsed="1"/>
     <w:lsdException w:name="Placeholder Text" w:semiHidden="1"/>
     <w:lsdException w:name="No Spacing" w:uiPriority="1" w:qFormat="1"/>
     <w:lsdException w:name="Light Shading" w:uiPriority="60"/>

</xml_diff>